<commit_message>
Alteração Relacionamento Compra e Atualização Dicionário
</commit_message>
<xml_diff>
--- a/UdD_ecommerce.docx
+++ b/UdD_ecommerce.docx
@@ -172,6 +172,13 @@
         </w:rPr>
         <w:t>códigos diferentes, já que cada fornecedor define o preço, nome e ficha técnica de produto.</w:t>
       </w:r>
+      <w:r>
+        <w:rPr>
+          <w:rFonts w:ascii="Arial" w:hAnsi="Arial" w:cs="Arial"/>
+          <w:sz w:val="24"/>
+        </w:rPr>
+        <w:t xml:space="preserve"> </w:t>
+      </w:r>
     </w:p>
     <w:p>
       <w:pPr>
@@ -187,42 +194,37 @@
           <w:sz w:val="24"/>
         </w:rPr>
         <w:tab/>
-        <w:t>A qualquer produto pode ser atribuído um</w:t>
-      </w:r>
-      <w:r>
-        <w:rPr>
-          <w:rFonts w:ascii="Arial" w:hAnsi="Arial" w:cs="Arial"/>
-          <w:sz w:val="24"/>
-        </w:rPr>
-        <w:t>a</w:t>
-      </w:r>
+        <w:t>Para cada empresa, deseja-se saber seu CNPJ e endereço, a fim de utilizar estas informações na nota fiscal. Além disso, cada empresa informa sua política em relação a entregas e devolução, bem como um telefone para contato. Novos p</w:t>
+      </w:r>
+      <w:r>
+        <w:rPr>
+          <w:rFonts w:ascii="Arial" w:hAnsi="Arial" w:cs="Arial"/>
+          <w:sz w:val="24"/>
+        </w:rPr>
+        <w:t>rodutos só podem ser adicionados</w:t>
+      </w:r>
+      <w:r>
+        <w:rPr>
+          <w:rFonts w:ascii="Arial" w:hAnsi="Arial" w:cs="Arial"/>
+          <w:sz w:val="24"/>
+        </w:rPr>
+        <w:t xml:space="preserve"> no sistema por empresas </w:t>
+      </w:r>
+      <w:r>
+        <w:rPr>
+          <w:rFonts w:ascii="Arial" w:hAnsi="Arial" w:cs="Arial"/>
+          <w:sz w:val="24"/>
+        </w:rPr>
+        <w:t xml:space="preserve">já registradas no e-commerce. </w:t>
+      </w:r>
+      <w:bookmarkStart w:id="0" w:name="_GoBack"/>
+      <w:bookmarkEnd w:id="0"/>
       <w:r>
         <w:rPr>
           <w:rFonts w:ascii="Arial" w:hAnsi="Arial" w:cs="Arial"/>
           <w:sz w:val="24"/>
         </w:rPr>
         <w:t xml:space="preserve"> </w:t>
-      </w:r>
-      <w:r>
-        <w:rPr>
-          <w:rFonts w:ascii="Arial" w:hAnsi="Arial" w:cs="Arial"/>
-          <w:sz w:val="24"/>
-        </w:rPr>
-        <w:t>oferta, a</w:t>
-      </w:r>
-      <w:r>
-        <w:rPr>
-          <w:rFonts w:ascii="Arial" w:hAnsi="Arial" w:cs="Arial"/>
-          <w:sz w:val="24"/>
-        </w:rPr>
-        <w:t xml:space="preserve"> qual pode reduzir o preço do produto e/ou isentar o valor do frete. Os possíveis descontos são </w:t>
-      </w:r>
-      <w:r>
-        <w:rPr>
-          <w:rFonts w:ascii="Arial" w:hAnsi="Arial" w:cs="Arial"/>
-          <w:sz w:val="24"/>
-        </w:rPr>
-        <w:t xml:space="preserve">definidos previamente pelo e-commerce. </w:t>
       </w:r>
     </w:p>
     <w:p>
@@ -239,62 +241,42 @@
           <w:sz w:val="24"/>
         </w:rPr>
         <w:tab/>
-      </w:r>
-      <w:r>
-        <w:rPr>
-          <w:rFonts w:ascii="Arial" w:hAnsi="Arial" w:cs="Arial"/>
-          <w:sz w:val="24"/>
-        </w:rPr>
-        <w:t xml:space="preserve">Cada produto é classificado em uma </w:t>
-      </w:r>
-      <w:r>
-        <w:rPr>
-          <w:rFonts w:ascii="Arial" w:hAnsi="Arial" w:cs="Arial"/>
-          <w:sz w:val="24"/>
-        </w:rPr>
-        <w:t>categoria. Desse modo, quando um novo produto é adicionado, deve-se colocá-lo em uma categoria já existente. Cada categoria apresenta uma lista de propriedades. Es</w:t>
-      </w:r>
-      <w:r>
-        <w:rPr>
-          <w:rFonts w:ascii="Arial" w:hAnsi="Arial" w:cs="Arial"/>
-          <w:sz w:val="24"/>
-        </w:rPr>
-        <w:t>tas, por sua vez, possuem uma série</w:t>
-      </w:r>
-      <w:r>
-        <w:rPr>
-          <w:rFonts w:ascii="Arial" w:hAnsi="Arial" w:cs="Arial"/>
-          <w:sz w:val="24"/>
-        </w:rPr>
-        <w:t xml:space="preserve"> de valores pré-determinados. Por exemplo, a categoria “</w:t>
-      </w:r>
-      <w:r>
-        <w:rPr>
-          <w:rFonts w:ascii="Arial" w:hAnsi="Arial" w:cs="Arial"/>
-          <w:sz w:val="24"/>
-        </w:rPr>
-        <w:t>TV</w:t>
-      </w:r>
-      <w:r>
-        <w:rPr>
-          <w:rFonts w:ascii="Arial" w:hAnsi="Arial" w:cs="Arial"/>
-          <w:sz w:val="24"/>
-        </w:rPr>
-        <w:t xml:space="preserve">” </w:t>
-      </w:r>
-      <w:r>
-        <w:rPr>
-          <w:rFonts w:ascii="Arial" w:hAnsi="Arial" w:cs="Arial"/>
-          <w:sz w:val="24"/>
-        </w:rPr>
-        <w:t xml:space="preserve">e a categoria “Notebook” apresentam a propriedade “Tamanho de Tela”, a qual contém valores que definem este tamanho. Com estas informações, é possível filtrar os produtos por categorias </w:t>
-      </w:r>
-      <w:r>
-        <w:rPr>
-          <w:rFonts w:ascii="Arial" w:hAnsi="Arial" w:cs="Arial"/>
-          <w:sz w:val="24"/>
-        </w:rPr>
-        <w:t xml:space="preserve">e determinados valores de uma propriedade. </w:t>
+        <w:t>A qualquer produto pode ser atribuído um</w:t>
+      </w:r>
+      <w:r>
+        <w:rPr>
+          <w:rFonts w:ascii="Arial" w:hAnsi="Arial" w:cs="Arial"/>
+          <w:sz w:val="24"/>
+        </w:rPr>
+        <w:t>a</w:t>
+      </w:r>
+      <w:r>
+        <w:rPr>
+          <w:rFonts w:ascii="Arial" w:hAnsi="Arial" w:cs="Arial"/>
+          <w:sz w:val="24"/>
+        </w:rPr>
+        <w:t xml:space="preserve"> </w:t>
+      </w:r>
+      <w:r>
+        <w:rPr>
+          <w:rFonts w:ascii="Arial" w:hAnsi="Arial" w:cs="Arial"/>
+          <w:sz w:val="24"/>
+        </w:rPr>
+        <w:t>oferta, a</w:t>
+      </w:r>
+      <w:r>
+        <w:rPr>
+          <w:rFonts w:ascii="Arial" w:hAnsi="Arial" w:cs="Arial"/>
+          <w:sz w:val="24"/>
+        </w:rPr>
+        <w:t xml:space="preserve"> qual pode reduzir o preço do produto e/ou isentar o valor do frete. Os possíveis descontos são </w:t>
+      </w:r>
+      <w:r>
+        <w:rPr>
+          <w:rFonts w:ascii="Arial" w:hAnsi="Arial" w:cs="Arial"/>
+          <w:sz w:val="24"/>
+        </w:rPr>
+        <w:t xml:space="preserve">definidos previamente pelo e-commerce. </w:t>
       </w:r>
     </w:p>
     <w:p>
@@ -311,11 +293,83 @@
           <w:sz w:val="24"/>
         </w:rPr>
         <w:tab/>
-        <w:t xml:space="preserve">O e-commerce oferece aos seus usuários cupons de desconto, os quais podem ser aplicados em produtos de uma determinada categoria. Eles possuem uma validade e podem ser utilizados pelos usuários na hora da compra, ao digitar o código do cupom.   </w:t>
+      </w:r>
+      <w:r>
+        <w:rPr>
+          <w:rFonts w:ascii="Arial" w:hAnsi="Arial" w:cs="Arial"/>
+          <w:sz w:val="24"/>
+        </w:rPr>
+        <w:t xml:space="preserve">Cada produto é classificado em uma </w:t>
+      </w:r>
+      <w:r>
+        <w:rPr>
+          <w:rFonts w:ascii="Arial" w:hAnsi="Arial" w:cs="Arial"/>
+          <w:sz w:val="24"/>
+        </w:rPr>
+        <w:t>categoria. Desse modo, quando um novo produto é adicionado, deve-se colocá-lo em uma categoria já existente. Cada categoria apresenta uma lista de propriedades. Es</w:t>
+      </w:r>
+      <w:r>
+        <w:rPr>
+          <w:rFonts w:ascii="Arial" w:hAnsi="Arial" w:cs="Arial"/>
+          <w:sz w:val="24"/>
+        </w:rPr>
+        <w:t>tas, por sua vez, possuem uma série</w:t>
+      </w:r>
+      <w:r>
+        <w:rPr>
+          <w:rFonts w:ascii="Arial" w:hAnsi="Arial" w:cs="Arial"/>
+          <w:sz w:val="24"/>
+        </w:rPr>
+        <w:t xml:space="preserve"> de valores pré-determinados. Por exemplo, a categoria “</w:t>
+      </w:r>
+      <w:r>
+        <w:rPr>
+          <w:rFonts w:ascii="Arial" w:hAnsi="Arial" w:cs="Arial"/>
+          <w:sz w:val="24"/>
+        </w:rPr>
+        <w:t>TV</w:t>
+      </w:r>
+      <w:r>
+        <w:rPr>
+          <w:rFonts w:ascii="Arial" w:hAnsi="Arial" w:cs="Arial"/>
+          <w:sz w:val="24"/>
+        </w:rPr>
+        <w:t xml:space="preserve">” </w:t>
+      </w:r>
+      <w:r>
+        <w:rPr>
+          <w:rFonts w:ascii="Arial" w:hAnsi="Arial" w:cs="Arial"/>
+          <w:sz w:val="24"/>
+        </w:rPr>
+        <w:t xml:space="preserve">e a categoria “Notebook” apresentam a propriedade “Tamanho de Tela”, a qual contém valores que definem este tamanho. Com estas informações, é possível filtrar os produtos por categorias </w:t>
+      </w:r>
+      <w:r>
+        <w:rPr>
+          <w:rFonts w:ascii="Arial" w:hAnsi="Arial" w:cs="Arial"/>
+          <w:sz w:val="24"/>
+        </w:rPr>
+        <w:t xml:space="preserve">e determinados valores de uma propriedade. </w:t>
       </w:r>
     </w:p>
     <w:p>
       <w:pPr>
+        <w:jc w:val="both"/>
+        <w:rPr>
+          <w:rFonts w:ascii="Arial" w:hAnsi="Arial" w:cs="Arial"/>
+          <w:sz w:val="24"/>
+        </w:rPr>
+      </w:pPr>
+      <w:r>
+        <w:rPr>
+          <w:rFonts w:ascii="Arial" w:hAnsi="Arial" w:cs="Arial"/>
+          <w:sz w:val="24"/>
+        </w:rPr>
+        <w:tab/>
+        <w:t xml:space="preserve">O e-commerce oferece aos seus usuários cupons de desconto, os quais podem ser aplicados em produtos de uma determinada categoria. Eles possuem uma validade e podem ser utilizados pelos usuários na hora da compra, ao digitar o código do cupom.   </w:t>
+      </w:r>
+    </w:p>
+    <w:p>
+      <w:pPr>
         <w:ind w:firstLine="708"/>
         <w:jc w:val="both"/>
         <w:rPr>
@@ -328,21 +382,22 @@
           <w:rFonts w:ascii="Arial" w:hAnsi="Arial" w:cs="Arial"/>
           <w:sz w:val="24"/>
         </w:rPr>
-        <w:t>Ao registrar-se, o usuário informa o seu CPF, nome, e-mail e um ou mais endereços, além de criar uma senha.</w:t>
-      </w:r>
-      <w:r>
-        <w:rPr>
-          <w:rFonts w:ascii="Arial" w:hAnsi="Arial" w:cs="Arial"/>
-          <w:sz w:val="24"/>
-        </w:rPr>
-        <w:t xml:space="preserve"> </w:t>
-      </w:r>
-      <w:r>
-        <w:rPr>
-          <w:rFonts w:ascii="Arial" w:hAnsi="Arial" w:cs="Arial"/>
-          <w:sz w:val="24"/>
-        </w:rPr>
-        <w:t xml:space="preserve">Para cada usuário existe um carrinho, o qual guarda os produtos que este pretende comprar. É possível que o usuário compre mais de uma unidade do mesmo produto. Quando o cliente finaliza a compra, se ainda tem em estoque os produtos que ele deseja, é criado um pedido, e o carrinho é esvaziado. </w:t>
+        <w:t xml:space="preserve">Ao registrar-se, o usuário informa o seu CPF, nome, e-mail e um ou mais endereços, além de criar uma senha. </w:t>
+      </w:r>
+      <w:r>
+        <w:rPr>
+          <w:rFonts w:ascii="Arial" w:hAnsi="Arial" w:cs="Arial"/>
+          <w:sz w:val="24"/>
+        </w:rPr>
+        <w:t xml:space="preserve">Para cada usuário existe um carrinho, o qual guarda os produtos que este pretende comprar. É possível que o usuário compre mais de uma unidade do mesmo produto. Quando o cliente finaliza a </w:t>
+      </w:r>
+      <w:r>
+        <w:rPr>
+          <w:rFonts w:ascii="Arial" w:hAnsi="Arial" w:cs="Arial"/>
+          <w:sz w:val="24"/>
+        </w:rPr>
+        <w:lastRenderedPageBreak/>
+        <w:t xml:space="preserve">compra, se ainda tem em estoque os produtos que ele deseja, é criado um pedido, e o carrinho é esvaziado. </w:t>
       </w:r>
       <w:r>
         <w:rPr>
@@ -393,7 +448,6 @@
           <w:rFonts w:ascii="Arial" w:hAnsi="Arial" w:cs="Arial"/>
           <w:sz w:val="24"/>
         </w:rPr>
-        <w:lastRenderedPageBreak/>
         <w:tab/>
         <w:t>A partir de um pedido, é emitida uma ou mais notas fiscais (uma para cada produto, já que os produtos podem ser fornecidos e/ou entregues por diferentes empresas).</w:t>
       </w:r>
@@ -509,8 +563,6 @@
         </w:rPr>
         <w:t>https://www.submarino.com.br/</w:t>
       </w:r>
-      <w:bookmarkStart w:id="0" w:name="_GoBack"/>
-      <w:bookmarkEnd w:id="0"/>
     </w:p>
     <w:p>
       <w:pPr>
@@ -542,7 +594,6 @@
           <w:sz w:val="24"/>
         </w:rPr>
         <w:tab/>
-        <w:t xml:space="preserve"> </w:t>
       </w:r>
     </w:p>
     <w:sectPr>

</xml_diff>

<commit_message>
Alteração UdD - exemplo Propriedades
</commit_message>
<xml_diff>
--- a/UdD_ecommerce.docx
+++ b/UdD_ecommerce.docx
@@ -92,7 +92,289 @@
           <w:rFonts w:ascii="Arial" w:hAnsi="Arial" w:cs="Arial"/>
           <w:sz w:val="24"/>
         </w:rPr>
-        <w:t>tos que ele está comprando; exibir o histórico de pedidos do usuário; realizar o cálculo do frete de uma entrega e gerar notas fiscais para os pedidos.</w:t>
+        <w:t xml:space="preserve">tos que ele está comprando; exibir o histórico de pedidos do usuário; realizar o cálculo do frete de uma entrega e gerar notas fiscais para os pedidos. </w:t>
+      </w:r>
+    </w:p>
+    <w:p>
+      <w:pPr>
+        <w:jc w:val="both"/>
+        <w:rPr>
+          <w:rFonts w:ascii="Arial" w:hAnsi="Arial" w:cs="Arial"/>
+          <w:sz w:val="24"/>
+        </w:rPr>
+      </w:pPr>
+      <w:r>
+        <w:rPr>
+          <w:rFonts w:ascii="Arial" w:hAnsi="Arial" w:cs="Arial"/>
+        </w:rPr>
+        <w:tab/>
+      </w:r>
+      <w:r>
+        <w:rPr>
+          <w:rFonts w:ascii="Arial" w:hAnsi="Arial" w:cs="Arial"/>
+          <w:sz w:val="24"/>
+        </w:rPr>
+        <w:t>Todo produto é identificado por um código e apresenta nome, preço</w:t>
+      </w:r>
+      <w:r>
+        <w:rPr>
+          <w:rFonts w:ascii="Arial" w:hAnsi="Arial" w:cs="Arial"/>
+          <w:sz w:val="24"/>
+        </w:rPr>
+        <w:t>, quantidade em estoque</w:t>
+      </w:r>
+      <w:r>
+        <w:rPr>
+          <w:rFonts w:ascii="Arial" w:hAnsi="Arial" w:cs="Arial"/>
+          <w:sz w:val="24"/>
+        </w:rPr>
+        <w:t xml:space="preserve"> e ficha técnica, a qual contém a descrição das características do produto. Um produto é oferecido por um vendedor, o qual pode ser </w:t>
+      </w:r>
+      <w:r>
+        <w:rPr>
+          <w:rFonts w:ascii="Arial" w:hAnsi="Arial" w:cs="Arial"/>
+          <w:sz w:val="24"/>
+        </w:rPr>
+        <w:t>a e</w:t>
+      </w:r>
+      <w:r>
+        <w:rPr>
+          <w:rFonts w:ascii="Arial" w:hAnsi="Arial" w:cs="Arial"/>
+          <w:sz w:val="24"/>
+        </w:rPr>
+        <w:t>mpresa responsável pela marca, o próprio e-commerce</w:t>
+      </w:r>
+      <w:r>
+        <w:rPr>
+          <w:rFonts w:ascii="Arial" w:hAnsi="Arial" w:cs="Arial"/>
+          <w:sz w:val="24"/>
+        </w:rPr>
+        <w:t xml:space="preserve"> ou um terceiro. A entrega de um produto e realizada pelo seu vendedor ou por outra empresa parceira</w:t>
+      </w:r>
+      <w:r>
+        <w:rPr>
+          <w:rFonts w:ascii="Arial" w:hAnsi="Arial" w:cs="Arial"/>
+          <w:sz w:val="24"/>
+        </w:rPr>
+        <w:t>, que pode ou não ser um vendedor</w:t>
+      </w:r>
+      <w:r>
+        <w:rPr>
+          <w:rFonts w:ascii="Arial" w:hAnsi="Arial" w:cs="Arial"/>
+          <w:sz w:val="24"/>
+        </w:rPr>
+        <w:t xml:space="preserve">. Além disso, produtos iguais oferecidos por empresas diferentes apresentam </w:t>
+      </w:r>
+      <w:r>
+        <w:rPr>
+          <w:rFonts w:ascii="Arial" w:hAnsi="Arial" w:cs="Arial"/>
+          <w:sz w:val="24"/>
+        </w:rPr>
+        <w:t>códigos diferentes, já que cada fornecedor define o preço, nome e ficha técnica de produto.</w:t>
+      </w:r>
+      <w:r>
+        <w:rPr>
+          <w:rFonts w:ascii="Arial" w:hAnsi="Arial" w:cs="Arial"/>
+          <w:sz w:val="24"/>
+        </w:rPr>
+        <w:t xml:space="preserve"> </w:t>
+      </w:r>
+    </w:p>
+    <w:p>
+      <w:pPr>
+        <w:jc w:val="both"/>
+        <w:rPr>
+          <w:rFonts w:ascii="Arial" w:hAnsi="Arial" w:cs="Arial"/>
+          <w:sz w:val="24"/>
+        </w:rPr>
+      </w:pPr>
+      <w:r>
+        <w:rPr>
+          <w:rFonts w:ascii="Arial" w:hAnsi="Arial" w:cs="Arial"/>
+          <w:sz w:val="24"/>
+        </w:rPr>
+        <w:tab/>
+        <w:t>Para cada empresa, deseja-se saber seu CNPJ</w:t>
+      </w:r>
+      <w:r>
+        <w:rPr>
+          <w:rFonts w:ascii="Arial" w:hAnsi="Arial" w:cs="Arial"/>
+          <w:sz w:val="24"/>
+        </w:rPr>
+        <w:t>, nome</w:t>
+      </w:r>
+      <w:r>
+        <w:rPr>
+          <w:rFonts w:ascii="Arial" w:hAnsi="Arial" w:cs="Arial"/>
+          <w:sz w:val="24"/>
+        </w:rPr>
+        <w:t xml:space="preserve"> e endereço, a fim de utilizar estas informações na nota fiscal. Além disso, cada empresa informa sua política em relação a entregas e devolução, bem como um telefone para contato. Novos p</w:t>
+      </w:r>
+      <w:r>
+        <w:rPr>
+          <w:rFonts w:ascii="Arial" w:hAnsi="Arial" w:cs="Arial"/>
+          <w:sz w:val="24"/>
+        </w:rPr>
+        <w:t>rodutos só podem ser adicionados</w:t>
+      </w:r>
+      <w:r>
+        <w:rPr>
+          <w:rFonts w:ascii="Arial" w:hAnsi="Arial" w:cs="Arial"/>
+          <w:sz w:val="24"/>
+        </w:rPr>
+        <w:t xml:space="preserve"> no sistema por empresas </w:t>
+      </w:r>
+      <w:r>
+        <w:rPr>
+          <w:rFonts w:ascii="Arial" w:hAnsi="Arial" w:cs="Arial"/>
+          <w:sz w:val="24"/>
+        </w:rPr>
+        <w:t xml:space="preserve">já registradas no e-commerce. </w:t>
+      </w:r>
+      <w:r>
+        <w:rPr>
+          <w:rFonts w:ascii="Arial" w:hAnsi="Arial" w:cs="Arial"/>
+          <w:sz w:val="24"/>
+        </w:rPr>
+        <w:t xml:space="preserve"> </w:t>
+      </w:r>
+    </w:p>
+    <w:p>
+      <w:pPr>
+        <w:jc w:val="both"/>
+        <w:rPr>
+          <w:rFonts w:ascii="Arial" w:hAnsi="Arial" w:cs="Arial"/>
+          <w:sz w:val="24"/>
+        </w:rPr>
+      </w:pPr>
+      <w:r>
+        <w:rPr>
+          <w:rFonts w:ascii="Arial" w:hAnsi="Arial" w:cs="Arial"/>
+          <w:sz w:val="24"/>
+        </w:rPr>
+        <w:tab/>
+        <w:t>A qualquer produto pode ser atribuído um</w:t>
+      </w:r>
+      <w:r>
+        <w:rPr>
+          <w:rFonts w:ascii="Arial" w:hAnsi="Arial" w:cs="Arial"/>
+          <w:sz w:val="24"/>
+        </w:rPr>
+        <w:t>a</w:t>
+      </w:r>
+      <w:r>
+        <w:rPr>
+          <w:rFonts w:ascii="Arial" w:hAnsi="Arial" w:cs="Arial"/>
+          <w:sz w:val="24"/>
+        </w:rPr>
+        <w:t xml:space="preserve"> </w:t>
+      </w:r>
+      <w:r>
+        <w:rPr>
+          <w:rFonts w:ascii="Arial" w:hAnsi="Arial" w:cs="Arial"/>
+          <w:sz w:val="24"/>
+        </w:rPr>
+        <w:t>oferta, a</w:t>
+      </w:r>
+      <w:r>
+        <w:rPr>
+          <w:rFonts w:ascii="Arial" w:hAnsi="Arial" w:cs="Arial"/>
+          <w:sz w:val="24"/>
+        </w:rPr>
+        <w:t xml:space="preserve"> qual pode reduzir o preço do produto e/ou isentar o valor do frete. Os possíveis descontos são </w:t>
+      </w:r>
+      <w:r>
+        <w:rPr>
+          <w:rFonts w:ascii="Arial" w:hAnsi="Arial" w:cs="Arial"/>
+          <w:sz w:val="24"/>
+        </w:rPr>
+        <w:t xml:space="preserve">definidos previamente pelo e-commerce. </w:t>
+      </w:r>
+    </w:p>
+    <w:p>
+      <w:pPr>
+        <w:jc w:val="both"/>
+        <w:rPr>
+          <w:rFonts w:ascii="Arial" w:hAnsi="Arial" w:cs="Arial"/>
+          <w:sz w:val="24"/>
+        </w:rPr>
+      </w:pPr>
+      <w:r>
+        <w:rPr>
+          <w:rFonts w:ascii="Arial" w:hAnsi="Arial" w:cs="Arial"/>
+          <w:sz w:val="24"/>
+        </w:rPr>
+        <w:tab/>
+      </w:r>
+      <w:r>
+        <w:rPr>
+          <w:rFonts w:ascii="Arial" w:hAnsi="Arial" w:cs="Arial"/>
+          <w:sz w:val="24"/>
+        </w:rPr>
+        <w:t xml:space="preserve">Cada produto é classificado em uma </w:t>
+      </w:r>
+      <w:r>
+        <w:rPr>
+          <w:rFonts w:ascii="Arial" w:hAnsi="Arial" w:cs="Arial"/>
+          <w:sz w:val="24"/>
+        </w:rPr>
+        <w:t>categoria. Desse modo, quando um novo produto é adicionado, deve-se colocá-lo em uma categoria já existente. Cada categoria apresenta uma lista de propriedades. Es</w:t>
+      </w:r>
+      <w:r>
+        <w:rPr>
+          <w:rFonts w:ascii="Arial" w:hAnsi="Arial" w:cs="Arial"/>
+          <w:sz w:val="24"/>
+        </w:rPr>
+        <w:t>tas, por sua vez, possuem uma série</w:t>
+      </w:r>
+      <w:r>
+        <w:rPr>
+          <w:rFonts w:ascii="Arial" w:hAnsi="Arial" w:cs="Arial"/>
+          <w:sz w:val="24"/>
+        </w:rPr>
+        <w:t xml:space="preserve"> de valores pré-determinados. Por exemplo, a categoria “</w:t>
+      </w:r>
+      <w:r>
+        <w:rPr>
+          <w:rFonts w:ascii="Arial" w:hAnsi="Arial" w:cs="Arial"/>
+          <w:sz w:val="24"/>
+        </w:rPr>
+        <w:t>TV</w:t>
+      </w:r>
+      <w:r>
+        <w:rPr>
+          <w:rFonts w:ascii="Arial" w:hAnsi="Arial" w:cs="Arial"/>
+          <w:sz w:val="24"/>
+        </w:rPr>
+        <w:t xml:space="preserve">” </w:t>
+      </w:r>
+      <w:r>
+        <w:rPr>
+          <w:rFonts w:ascii="Arial" w:hAnsi="Arial" w:cs="Arial"/>
+          <w:sz w:val="24"/>
+        </w:rPr>
+        <w:t>e a categoria “Notebook” apresentam a propriedade “</w:t>
+      </w:r>
+      <w:r>
+        <w:rPr>
+          <w:rFonts w:ascii="Arial" w:hAnsi="Arial" w:cs="Arial"/>
+          <w:sz w:val="24"/>
+        </w:rPr>
+        <w:t>Entradas USB</w:t>
+      </w:r>
+      <w:r>
+        <w:rPr>
+          <w:rFonts w:ascii="Arial" w:hAnsi="Arial" w:cs="Arial"/>
+          <w:sz w:val="24"/>
+        </w:rPr>
+        <w:t xml:space="preserve">”, a qual contém </w:t>
+      </w:r>
+      <w:r>
+        <w:rPr>
+          <w:rFonts w:ascii="Arial" w:hAnsi="Arial" w:cs="Arial"/>
+          <w:sz w:val="24"/>
+        </w:rPr>
+        <w:t>valores que definem as possíveis quantidades</w:t>
       </w:r>
       <w:bookmarkStart w:id="0" w:name="_GoBack"/>
       <w:bookmarkEnd w:id="0"/>
@@ -101,7 +383,14 @@
           <w:rFonts w:ascii="Arial" w:hAnsi="Arial" w:cs="Arial"/>
           <w:sz w:val="24"/>
         </w:rPr>
-        <w:t xml:space="preserve"> </w:t>
+        <w:t xml:space="preserve">. Com estas informações, é possível filtrar os produtos por categorias </w:t>
+      </w:r>
+      <w:r>
+        <w:rPr>
+          <w:rFonts w:ascii="Arial" w:hAnsi="Arial" w:cs="Arial"/>
+          <w:sz w:val="24"/>
+        </w:rPr>
+        <w:t xml:space="preserve">e determinados valores de uma propriedade. </w:t>
       </w:r>
     </w:p>
     <w:p>
@@ -115,78 +404,10 @@
       <w:r>
         <w:rPr>
           <w:rFonts w:ascii="Arial" w:hAnsi="Arial" w:cs="Arial"/>
+          <w:sz w:val="24"/>
         </w:rPr>
         <w:tab/>
-      </w:r>
-      <w:r>
-        <w:rPr>
-          <w:rFonts w:ascii="Arial" w:hAnsi="Arial" w:cs="Arial"/>
-          <w:sz w:val="24"/>
-        </w:rPr>
-        <w:t>Todo produto é identificado por um código e apresenta nome, preço</w:t>
-      </w:r>
-      <w:r>
-        <w:rPr>
-          <w:rFonts w:ascii="Arial" w:hAnsi="Arial" w:cs="Arial"/>
-          <w:sz w:val="24"/>
-        </w:rPr>
-        <w:t>, quantidade em estoque</w:t>
-      </w:r>
-      <w:r>
-        <w:rPr>
-          <w:rFonts w:ascii="Arial" w:hAnsi="Arial" w:cs="Arial"/>
-          <w:sz w:val="24"/>
-        </w:rPr>
-        <w:t xml:space="preserve"> e ficha técnica, a qual contém a descrição das características do produto. Um produto é oferecido por um vendedor, o qual pode ser </w:t>
-      </w:r>
-      <w:r>
-        <w:rPr>
-          <w:rFonts w:ascii="Arial" w:hAnsi="Arial" w:cs="Arial"/>
-          <w:sz w:val="24"/>
-        </w:rPr>
-        <w:t>a e</w:t>
-      </w:r>
-      <w:r>
-        <w:rPr>
-          <w:rFonts w:ascii="Arial" w:hAnsi="Arial" w:cs="Arial"/>
-          <w:sz w:val="24"/>
-        </w:rPr>
-        <w:t>mpresa responsável pela marca, o próprio e-commerce</w:t>
-      </w:r>
-      <w:r>
-        <w:rPr>
-          <w:rFonts w:ascii="Arial" w:hAnsi="Arial" w:cs="Arial"/>
-          <w:sz w:val="24"/>
-        </w:rPr>
-        <w:t xml:space="preserve"> ou um terceiro. A entrega de um produto e realizada pelo seu vendedor ou por outra empresa parceira</w:t>
-      </w:r>
-      <w:r>
-        <w:rPr>
-          <w:rFonts w:ascii="Arial" w:hAnsi="Arial" w:cs="Arial"/>
-          <w:sz w:val="24"/>
-        </w:rPr>
-        <w:t>, que pode ou não ser um vendedor</w:t>
-      </w:r>
-      <w:r>
-        <w:rPr>
-          <w:rFonts w:ascii="Arial" w:hAnsi="Arial" w:cs="Arial"/>
-          <w:sz w:val="24"/>
-        </w:rPr>
-        <w:t xml:space="preserve">. Além disso, produtos iguais oferecidos por empresas diferentes apresentam </w:t>
-      </w:r>
-      <w:r>
-        <w:rPr>
-          <w:rFonts w:ascii="Arial" w:hAnsi="Arial" w:cs="Arial"/>
-          <w:sz w:val="24"/>
-        </w:rPr>
-        <w:t>códigos diferentes, já que cada fornecedor define o preço, nome e ficha técnica de produto.</w:t>
-      </w:r>
-      <w:r>
-        <w:rPr>
-          <w:rFonts w:ascii="Arial" w:hAnsi="Arial" w:cs="Arial"/>
-          <w:sz w:val="24"/>
-        </w:rPr>
-        <w:t xml:space="preserve"> </w:t>
+        <w:t xml:space="preserve">O e-commerce oferece aos seus usuários cupons de desconto, os quais podem ser aplicados em produtos de uma determinada categoria. Eles possuem uma validade e podem ser utilizados pelos usuários na hora da compra, ao digitar o código do cupom.   </w:t>
       </w:r>
     </w:p>
     <w:p>
@@ -202,206 +423,6 @@
           <w:rFonts w:ascii="Arial" w:hAnsi="Arial" w:cs="Arial"/>
           <w:sz w:val="24"/>
         </w:rPr>
-        <w:tab/>
-        <w:t>Para cada empresa, deseja-se saber seu CNPJ</w:t>
-      </w:r>
-      <w:r>
-        <w:rPr>
-          <w:rFonts w:ascii="Arial" w:hAnsi="Arial" w:cs="Arial"/>
-          <w:sz w:val="24"/>
-        </w:rPr>
-        <w:t>, nome</w:t>
-      </w:r>
-      <w:r>
-        <w:rPr>
-          <w:rFonts w:ascii="Arial" w:hAnsi="Arial" w:cs="Arial"/>
-          <w:sz w:val="24"/>
-        </w:rPr>
-        <w:t xml:space="preserve"> e endereço, a fim de utilizar estas informações na nota fiscal. Além disso, cada empresa informa sua política em relação a entregas e devolução, bem como um telefone para contato. Novos p</w:t>
-      </w:r>
-      <w:r>
-        <w:rPr>
-          <w:rFonts w:ascii="Arial" w:hAnsi="Arial" w:cs="Arial"/>
-          <w:sz w:val="24"/>
-        </w:rPr>
-        <w:t>rodutos só podem ser adicionados</w:t>
-      </w:r>
-      <w:r>
-        <w:rPr>
-          <w:rFonts w:ascii="Arial" w:hAnsi="Arial" w:cs="Arial"/>
-          <w:sz w:val="24"/>
-        </w:rPr>
-        <w:t xml:space="preserve"> no sistema por empresas </w:t>
-      </w:r>
-      <w:r>
-        <w:rPr>
-          <w:rFonts w:ascii="Arial" w:hAnsi="Arial" w:cs="Arial"/>
-          <w:sz w:val="24"/>
-        </w:rPr>
-        <w:t xml:space="preserve">já registradas no e-commerce. </w:t>
-      </w:r>
-      <w:r>
-        <w:rPr>
-          <w:rFonts w:ascii="Arial" w:hAnsi="Arial" w:cs="Arial"/>
-          <w:sz w:val="24"/>
-        </w:rPr>
-        <w:t xml:space="preserve"> </w:t>
-      </w:r>
-    </w:p>
-    <w:p>
-      <w:pPr>
-        <w:jc w:val="both"/>
-        <w:rPr>
-          <w:rFonts w:ascii="Arial" w:hAnsi="Arial" w:cs="Arial"/>
-          <w:sz w:val="24"/>
-        </w:rPr>
-      </w:pPr>
-      <w:r>
-        <w:rPr>
-          <w:rFonts w:ascii="Arial" w:hAnsi="Arial" w:cs="Arial"/>
-          <w:sz w:val="24"/>
-        </w:rPr>
-        <w:tab/>
-        <w:t>A qualquer produto pode ser atribuído um</w:t>
-      </w:r>
-      <w:r>
-        <w:rPr>
-          <w:rFonts w:ascii="Arial" w:hAnsi="Arial" w:cs="Arial"/>
-          <w:sz w:val="24"/>
-        </w:rPr>
-        <w:t>a</w:t>
-      </w:r>
-      <w:r>
-        <w:rPr>
-          <w:rFonts w:ascii="Arial" w:hAnsi="Arial" w:cs="Arial"/>
-          <w:sz w:val="24"/>
-        </w:rPr>
-        <w:t xml:space="preserve"> </w:t>
-      </w:r>
-      <w:r>
-        <w:rPr>
-          <w:rFonts w:ascii="Arial" w:hAnsi="Arial" w:cs="Arial"/>
-          <w:sz w:val="24"/>
-        </w:rPr>
-        <w:t>oferta, a</w:t>
-      </w:r>
-      <w:r>
-        <w:rPr>
-          <w:rFonts w:ascii="Arial" w:hAnsi="Arial" w:cs="Arial"/>
-          <w:sz w:val="24"/>
-        </w:rPr>
-        <w:t xml:space="preserve"> qual pode reduzir o preço do produto e/ou isentar o valor do frete. Os possíveis descontos são </w:t>
-      </w:r>
-      <w:r>
-        <w:rPr>
-          <w:rFonts w:ascii="Arial" w:hAnsi="Arial" w:cs="Arial"/>
-          <w:sz w:val="24"/>
-        </w:rPr>
-        <w:t xml:space="preserve">definidos previamente pelo e-commerce. </w:t>
-      </w:r>
-    </w:p>
-    <w:p>
-      <w:pPr>
-        <w:jc w:val="both"/>
-        <w:rPr>
-          <w:rFonts w:ascii="Arial" w:hAnsi="Arial" w:cs="Arial"/>
-          <w:sz w:val="24"/>
-        </w:rPr>
-      </w:pPr>
-      <w:r>
-        <w:rPr>
-          <w:rFonts w:ascii="Arial" w:hAnsi="Arial" w:cs="Arial"/>
-          <w:sz w:val="24"/>
-        </w:rPr>
-        <w:tab/>
-      </w:r>
-      <w:r>
-        <w:rPr>
-          <w:rFonts w:ascii="Arial" w:hAnsi="Arial" w:cs="Arial"/>
-          <w:sz w:val="24"/>
-        </w:rPr>
-        <w:t xml:space="preserve">Cada produto é classificado em uma </w:t>
-      </w:r>
-      <w:r>
-        <w:rPr>
-          <w:rFonts w:ascii="Arial" w:hAnsi="Arial" w:cs="Arial"/>
-          <w:sz w:val="24"/>
-        </w:rPr>
-        <w:t>categoria. Desse modo, quando um novo produto é adicionado, deve-se colocá-lo em uma categoria já existente. Cada categoria apresenta uma lista de propriedades. Es</w:t>
-      </w:r>
-      <w:r>
-        <w:rPr>
-          <w:rFonts w:ascii="Arial" w:hAnsi="Arial" w:cs="Arial"/>
-          <w:sz w:val="24"/>
-        </w:rPr>
-        <w:t>tas, por sua vez, possuem uma série</w:t>
-      </w:r>
-      <w:r>
-        <w:rPr>
-          <w:rFonts w:ascii="Arial" w:hAnsi="Arial" w:cs="Arial"/>
-          <w:sz w:val="24"/>
-        </w:rPr>
-        <w:t xml:space="preserve"> de valores pré-determinados. Por exemplo, a categoria “</w:t>
-      </w:r>
-      <w:r>
-        <w:rPr>
-          <w:rFonts w:ascii="Arial" w:hAnsi="Arial" w:cs="Arial"/>
-          <w:sz w:val="24"/>
-        </w:rPr>
-        <w:t>TV</w:t>
-      </w:r>
-      <w:r>
-        <w:rPr>
-          <w:rFonts w:ascii="Arial" w:hAnsi="Arial" w:cs="Arial"/>
-          <w:sz w:val="24"/>
-        </w:rPr>
-        <w:t xml:space="preserve">” </w:t>
-      </w:r>
-      <w:r>
-        <w:rPr>
-          <w:rFonts w:ascii="Arial" w:hAnsi="Arial" w:cs="Arial"/>
-          <w:sz w:val="24"/>
-        </w:rPr>
-        <w:t xml:space="preserve">e a categoria “Notebook” apresentam a propriedade “Tamanho de Tela”, a qual contém valores que definem este tamanho. Com estas informações, é possível filtrar os produtos por categorias </w:t>
-      </w:r>
-      <w:r>
-        <w:rPr>
-          <w:rFonts w:ascii="Arial" w:hAnsi="Arial" w:cs="Arial"/>
-          <w:sz w:val="24"/>
-        </w:rPr>
-        <w:t xml:space="preserve">e determinados valores de uma propriedade. </w:t>
-      </w:r>
-    </w:p>
-    <w:p>
-      <w:pPr>
-        <w:jc w:val="both"/>
-        <w:rPr>
-          <w:rFonts w:ascii="Arial" w:hAnsi="Arial" w:cs="Arial"/>
-          <w:sz w:val="24"/>
-        </w:rPr>
-      </w:pPr>
-      <w:r>
-        <w:rPr>
-          <w:rFonts w:ascii="Arial" w:hAnsi="Arial" w:cs="Arial"/>
-          <w:sz w:val="24"/>
-        </w:rPr>
-        <w:tab/>
-        <w:t xml:space="preserve">O e-commerce oferece aos seus usuários cupons de desconto, os quais podem ser aplicados em produtos de uma determinada categoria. Eles possuem uma validade e podem ser utilizados pelos usuários na hora da compra, ao digitar o código do cupom.   </w:t>
-      </w:r>
-    </w:p>
-    <w:p>
-      <w:pPr>
-        <w:jc w:val="both"/>
-        <w:rPr>
-          <w:rFonts w:ascii="Arial" w:hAnsi="Arial" w:cs="Arial"/>
-          <w:sz w:val="24"/>
-        </w:rPr>
-      </w:pPr>
-      <w:r>
-        <w:rPr>
-          <w:rFonts w:ascii="Arial" w:hAnsi="Arial" w:cs="Arial"/>
-          <w:sz w:val="24"/>
-        </w:rPr>
         <w:t xml:space="preserve">Ao registrar-se, o usuário informa o seu CPF, nome, e-mail e um ou mais endereços, além de criar uma senha. </w:t>
       </w:r>
       <w:r>
@@ -409,7 +430,7 @@
           <w:rFonts w:ascii="Arial" w:hAnsi="Arial" w:cs="Arial"/>
           <w:sz w:val="24"/>
         </w:rPr>
-        <w:t xml:space="preserve">Para cada usuário existe um carrinho, o qual guarda os produtos que este pretende comprar. É possível que o usuário compre mais de uma unidade do mesmo produto. Quando o cliente finaliza a </w:t>
+        <w:t xml:space="preserve">Para cada usuário existe um carrinho, o qual guarda os produtos que este pretende comprar. É possível que o usuário </w:t>
       </w:r>
       <w:r>
         <w:rPr>
@@ -417,7 +438,7 @@
           <w:sz w:val="24"/>
         </w:rPr>
         <w:lastRenderedPageBreak/>
-        <w:t xml:space="preserve">compra, se ainda tem em estoque os produtos que ele deseja, é criado um pedido, e o carrinho é esvaziado. </w:t>
+        <w:t xml:space="preserve">compre mais de uma unidade do mesmo produto. Quando o cliente finaliza a compra, se ainda tem em estoque os produtos que ele deseja, é criado um pedido, e o carrinho é esvaziado. </w:t>
       </w:r>
       <w:r>
         <w:rPr>

</xml_diff>